<commit_message>
chore: updated whitesheet with latest git commands
</commit_message>
<xml_diff>
--- a/GIT Whitesheet.docx
+++ b/GIT Whitesheet.docx
@@ -4,15 +4,559 @@
   <w:body>
     <w:p>
       <w:r>
-        <w:t xml:space="preserve">GIT </w:t>
-      </w:r>
-      <w:proofErr w:type="spellStart"/>
-      <w:r>
-        <w:t>Whitesheet</w:t>
-      </w:r>
-      <w:proofErr w:type="spellEnd"/>
-    </w:p>
-    <w:p/>
+        <w:t>### GIT Whitesheet</w:t>
+      </w:r>
+    </w:p>
+    <w:p/>
+    <w:p>
+      <w:r>
+        <w:t>#### 1. Initialize Repository</w:t>
+      </w:r>
+    </w:p>
+    <w:p>
+      <w:r>
+        <w:t>git init  # Initializes a new Git repository</w:t>
+      </w:r>
+    </w:p>
+    <w:p/>
+    <w:p>
+      <w:r>
+        <w:t>#### 2. Set Config Variables</w:t>
+      </w:r>
+    </w:p>
+    <w:p>
+      <w:r>
+        <w:t>git config --global user.name "Your Name"  # Set global username</w:t>
+      </w:r>
+    </w:p>
+    <w:p>
+      <w:r>
+        <w:t>git config --global user.email "your-email@example.com"  # Set global email</w:t>
+      </w:r>
+    </w:p>
+    <w:p/>
+    <w:p>
+      <w:r>
+        <w:t>#### 3. Check Configurations</w:t>
+      </w:r>
+    </w:p>
+    <w:p>
+      <w:r>
+        <w:t>git config --list  # List all Git configuration settings</w:t>
+      </w:r>
+    </w:p>
+    <w:p/>
+    <w:p>
+      <w:r>
+        <w:t>#### 4. Add Files to Staging Area</w:t>
+      </w:r>
+    </w:p>
+    <w:p>
+      <w:r>
+        <w:t>git add &lt;file&gt;  # Adds a specific file to the staging area</w:t>
+      </w:r>
+    </w:p>
+    <w:p>
+      <w:r>
+        <w:t>git add &lt;file1&gt; &lt;file2&gt;  # Adds multiple specific files to the staging area</w:t>
+      </w:r>
+    </w:p>
+    <w:p>
+      <w:r>
+        <w:t>git add .  # Adds all modified and new files to the staging area</w:t>
+      </w:r>
+    </w:p>
+    <w:p>
+      <w:r>
+        <w:t>git add -u  # Stages modified and deleted files (does not add new untracked files)</w:t>
+      </w:r>
+    </w:p>
+    <w:p>
+      <w:r>
+        <w:t>git add -A  # Stages all changes, including new, modified, and deleted files</w:t>
+      </w:r>
+    </w:p>
+    <w:p/>
+    <w:p>
+      <w:r>
+        <w:t>#### 5. Commit Changes</w:t>
+      </w:r>
+    </w:p>
+    <w:p>
+      <w:r>
+        <w:t>git commit -m "Your commit message"  # Commit staged changes with a message</w:t>
+      </w:r>
+    </w:p>
+    <w:p>
+      <w:r>
+        <w:t>git commit -am "Your commit message"  # Commit changes, including tracked files (no need to add first)</w:t>
+      </w:r>
+    </w:p>
+    <w:p>
+      <w:r>
+        <w:t>git commit --amend  # Amend the previous commit (useful for fixing mistakes in the last commit)</w:t>
+      </w:r>
+    </w:p>
+    <w:p>
+      <w:r>
+        <w:t>git commit --amend --no-edit  # Amend the previous commit without changing the commit message</w:t>
+      </w:r>
+    </w:p>
+    <w:p>
+      <w:r>
+        <w:t>git commit -v  # Commit with a verbose output, showing diffs</w:t>
+      </w:r>
+    </w:p>
+    <w:p>
+      <w:r>
+        <w:t>git commit --dry-run  # Shows what would be committed without actually making the commit</w:t>
+      </w:r>
+    </w:p>
+    <w:p/>
+    <w:p>
+      <w:r>
+        <w:t>#### 6. Remove Files</w:t>
+      </w:r>
+    </w:p>
+    <w:p>
+      <w:r>
+        <w:t>git rm &lt;file_name&gt;  # Removes file from both working directory and staging area</w:t>
+      </w:r>
+    </w:p>
+    <w:p>
+      <w:r>
+        <w:t>git mv &lt;old_file&gt; &lt;new_file&gt;  # Renames a file (moves it within the repo)</w:t>
+      </w:r>
+    </w:p>
+    <w:p/>
+    <w:p>
+      <w:r>
+        <w:t>#### 7. Removing Files from Staging Area Only</w:t>
+      </w:r>
+    </w:p>
+    <w:p>
+      <w:r>
+        <w:t>git reset &lt;file&gt;  # Unstages a file from the staging area, but leaves it in the working directory</w:t>
+      </w:r>
+    </w:p>
+    <w:p/>
+    <w:p>
+      <w:r>
+        <w:t>#### 8. Check Status</w:t>
+      </w:r>
+    </w:p>
+    <w:p>
+      <w:r>
+        <w:t>git status  # Displays the status of the working directory and staging area</w:t>
+      </w:r>
+    </w:p>
+    <w:p/>
+    <w:p>
+      <w:r>
+        <w:t>#### 9. View Commit History</w:t>
+      </w:r>
+    </w:p>
+    <w:p>
+      <w:r>
+        <w:t>git log  # Shows the commit history</w:t>
+      </w:r>
+    </w:p>
+    <w:p>
+      <w:r>
+        <w:t>git log --oneline  # Shows a condensed commit history with one line per commit</w:t>
+      </w:r>
+    </w:p>
+    <w:p>
+      <w:r>
+        <w:t>git log --graph --oneline --decorate  # Shows a visual representation of the branch history</w:t>
+      </w:r>
+    </w:p>
+    <w:p/>
+    <w:p>
+      <w:r>
+        <w:t>#### 10. Check Last N Commits</w:t>
+      </w:r>
+    </w:p>
+    <w:p>
+      <w:r>
+        <w:t>git log -n &lt;number&gt;  # Shows the last N commits (replace &lt;number&gt; with the desired number)</w:t>
+      </w:r>
+    </w:p>
+    <w:p>
+      <w:r>
+        <w:t>git log -&lt;number&gt;  # Alternative to show the last N commits (replace &lt;number&gt; with the desired number)</w:t>
+      </w:r>
+    </w:p>
+    <w:p>
+      <w:r>
+        <w:t>git log -1  # Shows the last commit</w:t>
+      </w:r>
+    </w:p>
+    <w:p>
+      <w:r>
+        <w:t>git log --oneline -n &lt;number&gt;  # Shows the last N commits in a single-line format</w:t>
+      </w:r>
+    </w:p>
+    <w:p>
+      <w:r>
+        <w:t>git log --oneline -&lt;number&gt;  # Shows the last N commits in a single-line format</w:t>
+      </w:r>
+    </w:p>
+    <w:p>
+      <w:r>
+        <w:t>git log --oneline --graph --decorate -n &lt;number&gt;  # Shows the last N commits with a graphical view</w:t>
+      </w:r>
+    </w:p>
+    <w:p/>
+    <w:p>
+      <w:r>
+        <w:t>#### 11. Branching and Merging</w:t>
+      </w:r>
+    </w:p>
+    <w:p>
+      <w:r>
+        <w:t>git branch  # List all branches in the repository</w:t>
+      </w:r>
+    </w:p>
+    <w:p>
+      <w:r>
+        <w:t>git branch &lt;branch_name&gt;  # Create a new branch</w:t>
+      </w:r>
+    </w:p>
+    <w:p>
+      <w:r>
+        <w:t>git checkout &lt;branch_name&gt;  # Switch to another branch</w:t>
+      </w:r>
+    </w:p>
+    <w:p>
+      <w:r>
+        <w:t>git checkout -b &lt;branch_name&gt;  # Create and switch to a new branch</w:t>
+      </w:r>
+    </w:p>
+    <w:p>
+      <w:r>
+        <w:t>git merge &lt;branch_name&gt;  # Merge a branch into the current branch</w:t>
+      </w:r>
+    </w:p>
+    <w:p/>
+    <w:p>
+      <w:r>
+        <w:t>#### 12. View Differences</w:t>
+      </w:r>
+    </w:p>
+    <w:p>
+      <w:r>
+        <w:t>git diff  # Shows differences between working directory and staging area</w:t>
+      </w:r>
+    </w:p>
+    <w:p>
+      <w:r>
+        <w:t>git diff --staged  # Shows differences between staging area and the last commit</w:t>
+      </w:r>
+    </w:p>
+    <w:p>
+      <w:r>
+        <w:lastRenderedPageBreak/>
+        <w:t>git diff &lt;branch1&gt;..&lt;branch2&gt;  # Shows differences between two branches</w:t>
+      </w:r>
+    </w:p>
+    <w:p/>
+    <w:p>
+      <w:r>
+        <w:t>#### 13. Reset Commands</w:t>
+      </w:r>
+    </w:p>
+    <w:p>
+      <w:r>
+        <w:t>git reset --hard  # Resets the working directory and staging area to the last commit (warning: this deletes changes!)</w:t>
+      </w:r>
+    </w:p>
+    <w:p>
+      <w:r>
+        <w:t>git reset --soft HEAD~1  # Undo the last commit but keep the changes staged</w:t>
+      </w:r>
+    </w:p>
+    <w:p/>
+    <w:p>
+      <w:r>
+        <w:t>#### 14. Pulling and Pushing</w:t>
+      </w:r>
+    </w:p>
+    <w:p>
+      <w:r>
+        <w:t>git pull  # Fetches changes from the remote repository and merges them into the current branch</w:t>
+      </w:r>
+    </w:p>
+    <w:p>
+      <w:r>
+        <w:t>git push  # Pushes changes from the local repository to the remote repository</w:t>
+      </w:r>
+    </w:p>
+    <w:p/>
+    <w:p>
+      <w:r>
+        <w:t>#### 15. Cloning a Repository</w:t>
+      </w:r>
+    </w:p>
+    <w:p>
+      <w:r>
+        <w:t>git clone &lt;repo_url&gt;  # Clones an existing repository from a URL</w:t>
+      </w:r>
+    </w:p>
+    <w:p/>
+    <w:p>
+      <w:r>
+        <w:t>#### 16. View Remote Repositories</w:t>
+      </w:r>
+    </w:p>
+    <w:p>
+      <w:r>
+        <w:t>git remote -v  # Shows the remotes associated with your repository</w:t>
+      </w:r>
+    </w:p>
+    <w:p>
+      <w:r>
+        <w:t>git remote add &lt;name&gt; &lt;url&gt;  # Adds a new remote repository</w:t>
+      </w:r>
+    </w:p>
+    <w:p>
+      <w:r>
+        <w:t>git remote remove &lt;name&gt;  # Removes a remote repository</w:t>
+      </w:r>
+    </w:p>
+    <w:p/>
+    <w:p>
+      <w:r>
+        <w:t>#### 17. Stashing Changes</w:t>
+      </w:r>
+    </w:p>
+    <w:p>
+      <w:r>
+        <w:t>git stash  # Stashes changes in the working directory (temporarily saves changes)</w:t>
+      </w:r>
+    </w:p>
+    <w:p>
+      <w:r>
+        <w:t>git stash pop  # Applies the most recent stash and removes it from the stash list</w:t>
+      </w:r>
+    </w:p>
+    <w:p>
+      <w:r>
+        <w:t>git stash list  # Lists all stashed changes</w:t>
+      </w:r>
+    </w:p>
+    <w:p/>
+    <w:p>
+      <w:r>
+        <w:t>#### 18. Tagging</w:t>
+      </w:r>
+    </w:p>
+    <w:p>
+      <w:r>
+        <w:t>git tag &lt;tag_name&gt;  # Creates a tag pointing to the current commit</w:t>
+      </w:r>
+    </w:p>
+    <w:p>
+      <w:r>
+        <w:t>git tag -a &lt;tag_name&gt; -m "Tag message"  # Creates an annotated tag</w:t>
+      </w:r>
+    </w:p>
+    <w:p>
+      <w:r>
+        <w:t>git push origin &lt;tag_name&gt;  # Pushes a tag to the remote repository</w:t>
+      </w:r>
+    </w:p>
+    <w:p/>
+    <w:p>
+      <w:r>
+        <w:t>#### 19. Reverting Back to a Particular Commit</w:t>
+      </w:r>
+    </w:p>
+    <w:p/>
+    <w:p>
+      <w:r>
+        <w:lastRenderedPageBreak/>
+        <w:t>##### Revert Changes from a Commit</w:t>
+      </w:r>
+    </w:p>
+    <w:p>
+      <w:r>
+        <w:t>git revert &lt;commit_hash&gt;  # Creates a new commit that undoes the changes from the specified commit (safe, keeps history)</w:t>
+      </w:r>
+    </w:p>
+    <w:p/>
+    <w:p>
+      <w:r>
+        <w:t>##### Checkout a Specific Commit (Detached HEAD)</w:t>
+      </w:r>
+    </w:p>
+    <w:p>
+      <w:r>
+        <w:t>git checkout &lt;commit_hash&gt;  # Checks out a specific commit temporarily (detached HEAD)</w:t>
+      </w:r>
+    </w:p>
+    <w:p>
+      <w:r>
+        <w:t>git checkout -b &lt;new_branch_name&gt; &lt;commit_hash&gt;  # Creates a new branch from a specific commit</w:t>
+      </w:r>
+    </w:p>
+    <w:p/>
+    <w:p>
+      <w:r>
+        <w:t>##### Reset to a Specific Commit (Destructive)</w:t>
+      </w:r>
+    </w:p>
+    <w:p>
+      <w:r>
+        <w:t>git reset --soft &lt;commit_hash&gt;  # Resets to a commit but keeps changes staged</w:t>
+      </w:r>
+    </w:p>
+    <w:p>
+      <w:r>
+        <w:t>git reset --mixed &lt;commit_hash&gt;  # Resets to a commit and unstages changes (keeps them in working directory)</w:t>
+      </w:r>
+    </w:p>
+    <w:p>
+      <w:r>
+        <w:t>git reset --hard &lt;commit_hash&gt;  # Resets to a commit and discards all changes (dangerous)</w:t>
+      </w:r>
+    </w:p>
+    <w:p/>
+    <w:p>
+      <w:r>
+        <w:t>#### 20. Removing Untracked Files</w:t>
+      </w:r>
+    </w:p>
+    <w:p/>
+    <w:p>
+      <w:r>
+        <w:t>##### Remove All Untracked Files</w:t>
+      </w:r>
+    </w:p>
+    <w:p>
+      <w:r>
+        <w:t>git clean -f  # Removes all untracked files in the working directory</w:t>
+      </w:r>
+    </w:p>
+    <w:p/>
+    <w:p>
+      <w:r>
+        <w:t>##### Remove All Untracked Files and Directories</w:t>
+      </w:r>
+    </w:p>
+    <w:p>
+      <w:r>
+        <w:t>git clean -fd  # Removes untracked files and directories</w:t>
+      </w:r>
+    </w:p>
+    <w:p/>
+    <w:p>
+      <w:r>
+        <w:t>##### Remove a Specific Untracked File</w:t>
+      </w:r>
+    </w:p>
+    <w:p>
+      <w:r>
+        <w:t>git clean -f &lt;file_name&gt;  # Removes a specific untracked file</w:t>
+      </w:r>
+    </w:p>
+    <w:p/>
+    <w:p>
+      <w:r>
+        <w:t>##### Check What Will Be Removed (Dry Run)</w:t>
+      </w:r>
+    </w:p>
+    <w:p>
+      <w:r>
+        <w:t>git clean -n  # Lists untracked files that would be removed, without actually removing them</w:t>
+      </w:r>
+    </w:p>
+    <w:p/>
+    <w:p/>
+    <w:p>
+      <w:r>
+        <w:t>##### Advanced GIT</w:t>
+      </w:r>
+    </w:p>
+    <w:p>
+      <w:r>
+        <w:t xml:space="preserve">##### </w:t>
+      </w:r>
+      <w:r>
+        <w:t>Interactive Rebase</w:t>
+      </w:r>
+    </w:p>
+    <w:p>
+      <w:r>
+        <w:lastRenderedPageBreak/>
+        <w:t>#### Amending the Last Commit</w:t>
+      </w:r>
+    </w:p>
+    <w:p/>
+    <w:p>
+      <w:r>
+        <w:t># Modify the Commit Message</w:t>
+      </w:r>
+    </w:p>
+    <w:p>
+      <w:r>
+        <w:t>git commit --amend  # Opens the default editor to modify the commit message</w:t>
+      </w:r>
+    </w:p>
+    <w:p/>
+    <w:p>
+      <w:r>
+        <w:t># Add Changes to the Last Commit</w:t>
+      </w:r>
+    </w:p>
+    <w:p>
+      <w:r>
+        <w:t>git add &lt;file1&gt; &lt;file2&gt;  # Stage the missing changes</w:t>
+      </w:r>
+    </w:p>
+    <w:p>
+      <w:r>
+        <w:t>git commit --amend  # Combine staged changes with the last commit and modify the message if needed</w:t>
+      </w:r>
+    </w:p>
+    <w:p/>
+    <w:p>
+      <w:r>
+        <w:t># Amend Commit Without Changing the Commit Message</w:t>
+      </w:r>
+    </w:p>
+    <w:p>
+      <w:r>
+        <w:t>git commit --amend --no-edit  # Adds staged changes to the last commit without modifying the message</w:t>
+      </w:r>
+    </w:p>
+    <w:p/>
+    <w:p>
+      <w:r>
+        <w:t># Force Push the Amended Commit (if already pushed)</w:t>
+      </w:r>
+    </w:p>
+    <w:p>
+      <w:r>
+        <w:t>git push --force  # Force push to the remote repository after amending the commit (use with caution)</w:t>
+      </w:r>
+    </w:p>
+    <w:p>
+      <w:r>
+        <w:t>git push --force-with-lease  # Force push with additional safety checks to avoid overwriting others' work</w:t>
+      </w:r>
+    </w:p>
+    <w:p>
+      <w:r>
+        <w:t xml:space="preserve">##### Cherry- pick </w:t>
+      </w:r>
+    </w:p>
+    <w:p/>
+    <w:p>
+      <w:r>
+        <w:t>git cherry-pick &lt;commit_hash&gt;</w:t>
+      </w:r>
+    </w:p>
     <w:sectPr>
       <w:pgSz w:w="11906" w:h="16838"/>
       <w:pgMar w:top="1440" w:right="1440" w:bottom="1440" w:left="1440" w:header="708" w:footer="708" w:gutter="0"/>
@@ -423,6 +967,7 @@
   <w:style w:type="paragraph" w:default="1" w:styleId="Normal">
     <w:name w:val="Normal"/>
     <w:qFormat/>
+    <w:rsid w:val="00600C4F"/>
   </w:style>
   <w:style w:type="paragraph" w:styleId="Heading1">
     <w:name w:val="heading 1"/>

</xml_diff>

<commit_message>
Updated commands for rebase
</commit_message>
<xml_diff>
--- a/GIT Whitesheet.docx
+++ b/GIT Whitesheet.docx
@@ -15,7 +15,15 @@
     </w:p>
     <w:p>
       <w:r>
-        <w:t>git init  # Initializes a new Git repository</w:t>
+        <w:t xml:space="preserve">git </w:t>
+      </w:r>
+      <w:proofErr w:type="gramStart"/>
+      <w:r>
+        <w:t>init  #</w:t>
+      </w:r>
+      <w:proofErr w:type="gramEnd"/>
+      <w:r>
+        <w:t xml:space="preserve"> Initializes a new Git repository</w:t>
       </w:r>
     </w:p>
     <w:p/>
@@ -26,12 +34,28 @@
     </w:p>
     <w:p>
       <w:r>
-        <w:t>git config --global user.name "Your Name"  # Set global username</w:t>
-      </w:r>
-    </w:p>
-    <w:p>
-      <w:r>
-        <w:t>git config --global user.email "your-email@example.com"  # Set global email</w:t>
+        <w:t>git config --global user.name "Your Name</w:t>
+      </w:r>
+      <w:proofErr w:type="gramStart"/>
+      <w:r>
+        <w:t>"  #</w:t>
+      </w:r>
+      <w:proofErr w:type="gramEnd"/>
+      <w:r>
+        <w:t xml:space="preserve"> Set global username</w:t>
+      </w:r>
+    </w:p>
+    <w:p>
+      <w:r>
+        <w:t xml:space="preserve">git config --global </w:t>
+      </w:r>
+      <w:proofErr w:type="gramStart"/>
+      <w:r>
+        <w:t>user.email</w:t>
+      </w:r>
+      <w:proofErr w:type="gramEnd"/>
+      <w:r>
+        <w:t xml:space="preserve"> "your-email@example.com"  # Set global email</w:t>
       </w:r>
     </w:p>
     <w:p/>
@@ -42,7 +66,15 @@
     </w:p>
     <w:p>
       <w:r>
-        <w:t>git config --list  # List all Git configuration settings</w:t>
+        <w:t>git config --</w:t>
+      </w:r>
+      <w:proofErr w:type="gramStart"/>
+      <w:r>
+        <w:t>list  #</w:t>
+      </w:r>
+      <w:proofErr w:type="gramEnd"/>
+      <w:r>
+        <w:t xml:space="preserve"> List all Git configuration settings</w:t>
       </w:r>
     </w:p>
     <w:p/>
@@ -53,27 +85,67 @@
     </w:p>
     <w:p>
       <w:r>
-        <w:t>git add &lt;file&gt;  # Adds a specific file to the staging area</w:t>
-      </w:r>
-    </w:p>
-    <w:p>
-      <w:r>
-        <w:t>git add &lt;file1&gt; &lt;file2&gt;  # Adds multiple specific files to the staging area</w:t>
-      </w:r>
-    </w:p>
-    <w:p>
-      <w:r>
-        <w:t>git add .  # Adds all modified and new files to the staging area</w:t>
-      </w:r>
-    </w:p>
-    <w:p>
-      <w:r>
-        <w:t>git add -u  # Stages modified and deleted files (does not add new untracked files)</w:t>
-      </w:r>
-    </w:p>
-    <w:p>
-      <w:r>
-        <w:t>git add -A  # Stages all changes, including new, modified, and deleted files</w:t>
+        <w:t>git add &lt;file</w:t>
+      </w:r>
+      <w:proofErr w:type="gramStart"/>
+      <w:r>
+        <w:t>&gt;  #</w:t>
+      </w:r>
+      <w:proofErr w:type="gramEnd"/>
+      <w:r>
+        <w:t xml:space="preserve"> Adds a specific file to the staging area</w:t>
+      </w:r>
+    </w:p>
+    <w:p>
+      <w:r>
+        <w:t>git add &lt;file1&gt; &lt;file2</w:t>
+      </w:r>
+      <w:proofErr w:type="gramStart"/>
+      <w:r>
+        <w:t>&gt;  #</w:t>
+      </w:r>
+      <w:proofErr w:type="gramEnd"/>
+      <w:r>
+        <w:t xml:space="preserve"> Adds multiple specific files to the staging area</w:t>
+      </w:r>
+    </w:p>
+    <w:p>
+      <w:r>
+        <w:t xml:space="preserve">git </w:t>
+      </w:r>
+      <w:proofErr w:type="gramStart"/>
+      <w:r>
+        <w:t>add .</w:t>
+      </w:r>
+      <w:proofErr w:type="gramEnd"/>
+      <w:r>
+        <w:t xml:space="preserve">  # Adds all modified and new files to the staging area</w:t>
+      </w:r>
+    </w:p>
+    <w:p>
+      <w:r>
+        <w:t>git add -</w:t>
+      </w:r>
+      <w:proofErr w:type="gramStart"/>
+      <w:r>
+        <w:t>u  #</w:t>
+      </w:r>
+      <w:proofErr w:type="gramEnd"/>
+      <w:r>
+        <w:t xml:space="preserve"> Stages modified and deleted files (does not add new untracked files)</w:t>
+      </w:r>
+    </w:p>
+    <w:p>
+      <w:r>
+        <w:t>git add -</w:t>
+      </w:r>
+      <w:proofErr w:type="gramStart"/>
+      <w:r>
+        <w:t>A  #</w:t>
+      </w:r>
+      <w:proofErr w:type="gramEnd"/>
+      <w:r>
+        <w:t xml:space="preserve"> Stages all changes, including new, modified, and deleted files</w:t>
       </w:r>
     </w:p>
     <w:p/>
@@ -84,32 +156,80 @@
     </w:p>
     <w:p>
       <w:r>
-        <w:t>git commit -m "Your commit message"  # Commit staged changes with a message</w:t>
-      </w:r>
-    </w:p>
-    <w:p>
-      <w:r>
-        <w:t>git commit -am "Your commit message"  # Commit changes, including tracked files (no need to add first)</w:t>
-      </w:r>
-    </w:p>
-    <w:p>
-      <w:r>
-        <w:t>git commit --amend  # Amend the previous commit (useful for fixing mistakes in the last commit)</w:t>
-      </w:r>
-    </w:p>
-    <w:p>
-      <w:r>
-        <w:t>git commit --amend --no-edit  # Amend the previous commit without changing the commit message</w:t>
-      </w:r>
-    </w:p>
-    <w:p>
-      <w:r>
-        <w:t>git commit -v  # Commit with a verbose output, showing diffs</w:t>
-      </w:r>
-    </w:p>
-    <w:p>
-      <w:r>
-        <w:t>git commit --dry-run  # Shows what would be committed without actually making the commit</w:t>
+        <w:t>git commit -m "Your commit message</w:t>
+      </w:r>
+      <w:proofErr w:type="gramStart"/>
+      <w:r>
+        <w:t>"  #</w:t>
+      </w:r>
+      <w:proofErr w:type="gramEnd"/>
+      <w:r>
+        <w:t xml:space="preserve"> Commit staged changes with a message</w:t>
+      </w:r>
+    </w:p>
+    <w:p>
+      <w:r>
+        <w:t>git commit -am "Your commit message</w:t>
+      </w:r>
+      <w:proofErr w:type="gramStart"/>
+      <w:r>
+        <w:t>"  #</w:t>
+      </w:r>
+      <w:proofErr w:type="gramEnd"/>
+      <w:r>
+        <w:t xml:space="preserve"> Commit changes, including tracked files (no need to add first)</w:t>
+      </w:r>
+    </w:p>
+    <w:p>
+      <w:r>
+        <w:t>git commit --</w:t>
+      </w:r>
+      <w:proofErr w:type="gramStart"/>
+      <w:r>
+        <w:t>amend  #</w:t>
+      </w:r>
+      <w:proofErr w:type="gramEnd"/>
+      <w:r>
+        <w:t xml:space="preserve"> Amend the previous commit (useful for fixing mistakes in the last commit)</w:t>
+      </w:r>
+    </w:p>
+    <w:p>
+      <w:r>
+        <w:t>git commit --amend --no-</w:t>
+      </w:r>
+      <w:proofErr w:type="gramStart"/>
+      <w:r>
+        <w:t>edit  #</w:t>
+      </w:r>
+      <w:proofErr w:type="gramEnd"/>
+      <w:r>
+        <w:t xml:space="preserve"> Amend the previous commit without changing the commit message</w:t>
+      </w:r>
+    </w:p>
+    <w:p>
+      <w:r>
+        <w:t>git commit -</w:t>
+      </w:r>
+      <w:proofErr w:type="gramStart"/>
+      <w:r>
+        <w:t>v  #</w:t>
+      </w:r>
+      <w:proofErr w:type="gramEnd"/>
+      <w:r>
+        <w:t xml:space="preserve"> Commit with a verbose output, showing diffs</w:t>
+      </w:r>
+    </w:p>
+    <w:p>
+      <w:r>
+        <w:t>git commit --dry-</w:t>
+      </w:r>
+      <w:proofErr w:type="gramStart"/>
+      <w:r>
+        <w:t>run  #</w:t>
+      </w:r>
+      <w:proofErr w:type="gramEnd"/>
+      <w:r>
+        <w:t xml:space="preserve"> Shows what would be committed without actually making the commit</w:t>
       </w:r>
     </w:p>
     <w:p/>
@@ -120,12 +240,28 @@
     </w:p>
     <w:p>
       <w:r>
-        <w:t>git rm &lt;file_name&gt;  # Removes file from both working directory and staging area</w:t>
-      </w:r>
-    </w:p>
-    <w:p>
-      <w:r>
-        <w:t>git mv &lt;old_file&gt; &lt;new_file&gt;  # Renames a file (moves it within the repo)</w:t>
+        <w:t>git rm &lt;file_name</w:t>
+      </w:r>
+      <w:proofErr w:type="gramStart"/>
+      <w:r>
+        <w:t>&gt;  #</w:t>
+      </w:r>
+      <w:proofErr w:type="gramEnd"/>
+      <w:r>
+        <w:t xml:space="preserve"> Removes file from both working directory and staging area</w:t>
+      </w:r>
+    </w:p>
+    <w:p>
+      <w:r>
+        <w:t>git mv &lt;old_file&gt; &lt;new_file</w:t>
+      </w:r>
+      <w:proofErr w:type="gramStart"/>
+      <w:r>
+        <w:t>&gt;  #</w:t>
+      </w:r>
+      <w:proofErr w:type="gramEnd"/>
+      <w:r>
+        <w:t xml:space="preserve"> Renames a file (moves it within the repo)</w:t>
       </w:r>
     </w:p>
     <w:p/>
@@ -136,7 +272,15 @@
     </w:p>
     <w:p>
       <w:r>
-        <w:t>git reset &lt;file&gt;  # Unstages a file from the staging area, but leaves it in the working directory</w:t>
+        <w:t>git reset &lt;file</w:t>
+      </w:r>
+      <w:proofErr w:type="gramStart"/>
+      <w:r>
+        <w:t>&gt;  #</w:t>
+      </w:r>
+      <w:proofErr w:type="gramEnd"/>
+      <w:r>
+        <w:t xml:space="preserve"> Unstages a file from the staging area, but leaves it in the working directory</w:t>
       </w:r>
     </w:p>
     <w:p/>
@@ -147,7 +291,15 @@
     </w:p>
     <w:p>
       <w:r>
-        <w:t>git status  # Displays the status of the working directory and staging area</w:t>
+        <w:t xml:space="preserve">git </w:t>
+      </w:r>
+      <w:proofErr w:type="gramStart"/>
+      <w:r>
+        <w:t>status  #</w:t>
+      </w:r>
+      <w:proofErr w:type="gramEnd"/>
+      <w:r>
+        <w:t xml:space="preserve"> Displays the status of the working directory and staging area</w:t>
       </w:r>
     </w:p>
     <w:p/>
@@ -158,17 +310,41 @@
     </w:p>
     <w:p>
       <w:r>
-        <w:t>git log  # Shows the commit history</w:t>
-      </w:r>
-    </w:p>
-    <w:p>
-      <w:r>
-        <w:t>git log --oneline  # Shows a condensed commit history with one line per commit</w:t>
-      </w:r>
-    </w:p>
-    <w:p>
-      <w:r>
-        <w:t>git log --graph --oneline --decorate  # Shows a visual representation of the branch history</w:t>
+        <w:t xml:space="preserve">git </w:t>
+      </w:r>
+      <w:proofErr w:type="gramStart"/>
+      <w:r>
+        <w:t>log  #</w:t>
+      </w:r>
+      <w:proofErr w:type="gramEnd"/>
+      <w:r>
+        <w:t xml:space="preserve"> Shows the commit history</w:t>
+      </w:r>
+    </w:p>
+    <w:p>
+      <w:r>
+        <w:t>git log --</w:t>
+      </w:r>
+      <w:proofErr w:type="gramStart"/>
+      <w:r>
+        <w:t>oneline  #</w:t>
+      </w:r>
+      <w:proofErr w:type="gramEnd"/>
+      <w:r>
+        <w:t xml:space="preserve"> Shows a condensed commit history with one line per commit</w:t>
+      </w:r>
+    </w:p>
+    <w:p>
+      <w:r>
+        <w:t>git log --graph --oneline --</w:t>
+      </w:r>
+      <w:proofErr w:type="gramStart"/>
+      <w:r>
+        <w:t>decorate  #</w:t>
+      </w:r>
+      <w:proofErr w:type="gramEnd"/>
+      <w:r>
+        <w:t xml:space="preserve"> Shows a visual representation of the branch history</w:t>
       </w:r>
     </w:p>
     <w:p/>
@@ -179,32 +355,80 @@
     </w:p>
     <w:p>
       <w:r>
-        <w:t>git log -n &lt;number&gt;  # Shows the last N commits (replace &lt;number&gt; with the desired number)</w:t>
-      </w:r>
-    </w:p>
-    <w:p>
-      <w:r>
-        <w:t>git log -&lt;number&gt;  # Alternative to show the last N commits (replace &lt;number&gt; with the desired number)</w:t>
-      </w:r>
-    </w:p>
-    <w:p>
-      <w:r>
-        <w:t>git log -1  # Shows the last commit</w:t>
-      </w:r>
-    </w:p>
-    <w:p>
-      <w:r>
-        <w:t>git log --oneline -n &lt;number&gt;  # Shows the last N commits in a single-line format</w:t>
-      </w:r>
-    </w:p>
-    <w:p>
-      <w:r>
-        <w:t>git log --oneline -&lt;number&gt;  # Shows the last N commits in a single-line format</w:t>
-      </w:r>
-    </w:p>
-    <w:p>
-      <w:r>
-        <w:t>git log --oneline --graph --decorate -n &lt;number&gt;  # Shows the last N commits with a graphical view</w:t>
+        <w:t>git log -n &lt;number</w:t>
+      </w:r>
+      <w:proofErr w:type="gramStart"/>
+      <w:r>
+        <w:t>&gt;  #</w:t>
+      </w:r>
+      <w:proofErr w:type="gramEnd"/>
+      <w:r>
+        <w:t xml:space="preserve"> Shows the last N commits (replace &lt;number&gt; with the desired number)</w:t>
+      </w:r>
+    </w:p>
+    <w:p>
+      <w:r>
+        <w:t>git log -&lt;number</w:t>
+      </w:r>
+      <w:proofErr w:type="gramStart"/>
+      <w:r>
+        <w:t>&gt;  #</w:t>
+      </w:r>
+      <w:proofErr w:type="gramEnd"/>
+      <w:r>
+        <w:t xml:space="preserve"> Alternative to show the last N commits (replace &lt;number&gt; with the desired number)</w:t>
+      </w:r>
+    </w:p>
+    <w:p>
+      <w:r>
+        <w:t>git log -</w:t>
+      </w:r>
+      <w:proofErr w:type="gramStart"/>
+      <w:r>
+        <w:t>1  #</w:t>
+      </w:r>
+      <w:proofErr w:type="gramEnd"/>
+      <w:r>
+        <w:t xml:space="preserve"> Shows the last commit</w:t>
+      </w:r>
+    </w:p>
+    <w:p>
+      <w:r>
+        <w:t>git log --oneline -n &lt;number</w:t>
+      </w:r>
+      <w:proofErr w:type="gramStart"/>
+      <w:r>
+        <w:t>&gt;  #</w:t>
+      </w:r>
+      <w:proofErr w:type="gramEnd"/>
+      <w:r>
+        <w:t xml:space="preserve"> Shows the last N commits in a single-line format</w:t>
+      </w:r>
+    </w:p>
+    <w:p>
+      <w:r>
+        <w:t>git log --oneline -&lt;number</w:t>
+      </w:r>
+      <w:proofErr w:type="gramStart"/>
+      <w:r>
+        <w:t>&gt;  #</w:t>
+      </w:r>
+      <w:proofErr w:type="gramEnd"/>
+      <w:r>
+        <w:t xml:space="preserve"> Shows the last N commits in a single-line format</w:t>
+      </w:r>
+    </w:p>
+    <w:p>
+      <w:r>
+        <w:t>git log --oneline --graph --decorate -n &lt;number</w:t>
+      </w:r>
+      <w:proofErr w:type="gramStart"/>
+      <w:r>
+        <w:t>&gt;  #</w:t>
+      </w:r>
+      <w:proofErr w:type="gramEnd"/>
+      <w:r>
+        <w:t xml:space="preserve"> Shows the last N commits with a graphical view</w:t>
       </w:r>
     </w:p>
     <w:p/>
@@ -215,27 +439,67 @@
     </w:p>
     <w:p>
       <w:r>
-        <w:t>git branch  # List all branches in the repository</w:t>
-      </w:r>
-    </w:p>
-    <w:p>
-      <w:r>
-        <w:t>git branch &lt;branch_name&gt;  # Create a new branch</w:t>
-      </w:r>
-    </w:p>
-    <w:p>
-      <w:r>
-        <w:t>git checkout &lt;branch_name&gt;  # Switch to another branch</w:t>
-      </w:r>
-    </w:p>
-    <w:p>
-      <w:r>
-        <w:t>git checkout -b &lt;branch_name&gt;  # Create and switch to a new branch</w:t>
-      </w:r>
-    </w:p>
-    <w:p>
-      <w:r>
-        <w:t>git merge &lt;branch_name&gt;  # Merge a branch into the current branch</w:t>
+        <w:t xml:space="preserve">git </w:t>
+      </w:r>
+      <w:proofErr w:type="gramStart"/>
+      <w:r>
+        <w:t>branch  #</w:t>
+      </w:r>
+      <w:proofErr w:type="gramEnd"/>
+      <w:r>
+        <w:t xml:space="preserve"> List all branches in the repository</w:t>
+      </w:r>
+    </w:p>
+    <w:p>
+      <w:r>
+        <w:t>git branch &lt;branch_name</w:t>
+      </w:r>
+      <w:proofErr w:type="gramStart"/>
+      <w:r>
+        <w:t>&gt;  #</w:t>
+      </w:r>
+      <w:proofErr w:type="gramEnd"/>
+      <w:r>
+        <w:t xml:space="preserve"> Create a new branch</w:t>
+      </w:r>
+    </w:p>
+    <w:p>
+      <w:r>
+        <w:t>git checkout &lt;branch_name</w:t>
+      </w:r>
+      <w:proofErr w:type="gramStart"/>
+      <w:r>
+        <w:t>&gt;  #</w:t>
+      </w:r>
+      <w:proofErr w:type="gramEnd"/>
+      <w:r>
+        <w:t xml:space="preserve"> Switch to another branch</w:t>
+      </w:r>
+    </w:p>
+    <w:p>
+      <w:r>
+        <w:t>git checkout -b &lt;branch_name</w:t>
+      </w:r>
+      <w:proofErr w:type="gramStart"/>
+      <w:r>
+        <w:t>&gt;  #</w:t>
+      </w:r>
+      <w:proofErr w:type="gramEnd"/>
+      <w:r>
+        <w:t xml:space="preserve"> Create and switch to a new branch</w:t>
+      </w:r>
+    </w:p>
+    <w:p>
+      <w:r>
+        <w:t>git merge &lt;branch_name</w:t>
+      </w:r>
+      <w:proofErr w:type="gramStart"/>
+      <w:r>
+        <w:t>&gt;  #</w:t>
+      </w:r>
+      <w:proofErr w:type="gramEnd"/>
+      <w:r>
+        <w:t xml:space="preserve"> Merge a branch into the current branch</w:t>
       </w:r>
     </w:p>
     <w:p/>
@@ -246,18 +510,42 @@
     </w:p>
     <w:p>
       <w:r>
-        <w:t>git diff  # Shows differences between working directory and staging area</w:t>
-      </w:r>
-    </w:p>
-    <w:p>
-      <w:r>
-        <w:t>git diff --staged  # Shows differences between staging area and the last commit</w:t>
+        <w:t xml:space="preserve">git </w:t>
+      </w:r>
+      <w:proofErr w:type="gramStart"/>
+      <w:r>
+        <w:t>diff  #</w:t>
+      </w:r>
+      <w:proofErr w:type="gramEnd"/>
+      <w:r>
+        <w:t xml:space="preserve"> Shows differences between working directory and staging area</w:t>
+      </w:r>
+    </w:p>
+    <w:p>
+      <w:r>
+        <w:t>git diff --</w:t>
+      </w:r>
+      <w:proofErr w:type="gramStart"/>
+      <w:r>
+        <w:t>staged  #</w:t>
+      </w:r>
+      <w:proofErr w:type="gramEnd"/>
+      <w:r>
+        <w:t xml:space="preserve"> Shows differences between staging area and the last commit</w:t>
       </w:r>
     </w:p>
     <w:p>
       <w:r>
         <w:lastRenderedPageBreak/>
-        <w:t>git diff &lt;branch1&gt;..&lt;branch2&gt;  # Shows differences between two branches</w:t>
+        <w:t>git diff &lt;branch1</w:t>
+      </w:r>
+      <w:proofErr w:type="gramStart"/>
+      <w:r>
+        <w:t>&gt;..</w:t>
+      </w:r>
+      <w:proofErr w:type="gramEnd"/>
+      <w:r>
+        <w:t>&lt;branch2&gt;  # Shows differences between two branches</w:t>
       </w:r>
     </w:p>
     <w:p/>
@@ -268,12 +556,28 @@
     </w:p>
     <w:p>
       <w:r>
-        <w:t>git reset --hard  # Resets the working directory and staging area to the last commit (warning: this deletes changes!)</w:t>
-      </w:r>
-    </w:p>
-    <w:p>
-      <w:r>
-        <w:t>git reset --soft HEAD~1  # Undo the last commit but keep the changes staged</w:t>
+        <w:t>git reset --</w:t>
+      </w:r>
+      <w:proofErr w:type="gramStart"/>
+      <w:r>
+        <w:t>hard  #</w:t>
+      </w:r>
+      <w:proofErr w:type="gramEnd"/>
+      <w:r>
+        <w:t xml:space="preserve"> Resets the working directory and staging area to the last commit (warning: this deletes changes!)</w:t>
+      </w:r>
+    </w:p>
+    <w:p>
+      <w:r>
+        <w:t>git reset --soft HEAD~</w:t>
+      </w:r>
+      <w:proofErr w:type="gramStart"/>
+      <w:r>
+        <w:t>1  #</w:t>
+      </w:r>
+      <w:proofErr w:type="gramEnd"/>
+      <w:r>
+        <w:t xml:space="preserve"> Undo the last commit but keep the changes staged</w:t>
       </w:r>
     </w:p>
     <w:p/>
@@ -284,12 +588,28 @@
     </w:p>
     <w:p>
       <w:r>
-        <w:t>git pull  # Fetches changes from the remote repository and merges them into the current branch</w:t>
-      </w:r>
-    </w:p>
-    <w:p>
-      <w:r>
-        <w:t>git push  # Pushes changes from the local repository to the remote repository</w:t>
+        <w:t xml:space="preserve">git </w:t>
+      </w:r>
+      <w:proofErr w:type="gramStart"/>
+      <w:r>
+        <w:t>pull  #</w:t>
+      </w:r>
+      <w:proofErr w:type="gramEnd"/>
+      <w:r>
+        <w:t xml:space="preserve"> Fetches changes from the remote repository and merges them into the current branch</w:t>
+      </w:r>
+    </w:p>
+    <w:p>
+      <w:r>
+        <w:t xml:space="preserve">git </w:t>
+      </w:r>
+      <w:proofErr w:type="gramStart"/>
+      <w:r>
+        <w:t>push  #</w:t>
+      </w:r>
+      <w:proofErr w:type="gramEnd"/>
+      <w:r>
+        <w:t xml:space="preserve"> Pushes changes from the local repository to the remote repository</w:t>
       </w:r>
     </w:p>
     <w:p/>
@@ -300,7 +620,15 @@
     </w:p>
     <w:p>
       <w:r>
-        <w:t>git clone &lt;repo_url&gt;  # Clones an existing repository from a URL</w:t>
+        <w:t>git clone &lt;repo_url</w:t>
+      </w:r>
+      <w:proofErr w:type="gramStart"/>
+      <w:r>
+        <w:t>&gt;  #</w:t>
+      </w:r>
+      <w:proofErr w:type="gramEnd"/>
+      <w:r>
+        <w:t xml:space="preserve"> Clones an existing repository from a URL</w:t>
       </w:r>
     </w:p>
     <w:p/>
@@ -311,17 +639,41 @@
     </w:p>
     <w:p>
       <w:r>
-        <w:t>git remote -v  # Shows the remotes associated with your repository</w:t>
-      </w:r>
-    </w:p>
-    <w:p>
-      <w:r>
-        <w:t>git remote add &lt;name&gt; &lt;url&gt;  # Adds a new remote repository</w:t>
-      </w:r>
-    </w:p>
-    <w:p>
-      <w:r>
-        <w:t>git remote remove &lt;name&gt;  # Removes a remote repository</w:t>
+        <w:t>git remote -</w:t>
+      </w:r>
+      <w:proofErr w:type="gramStart"/>
+      <w:r>
+        <w:t>v  #</w:t>
+      </w:r>
+      <w:proofErr w:type="gramEnd"/>
+      <w:r>
+        <w:t xml:space="preserve"> Shows the remotes associated with your repository</w:t>
+      </w:r>
+    </w:p>
+    <w:p>
+      <w:r>
+        <w:t>git remote add &lt;name&gt; &lt;url</w:t>
+      </w:r>
+      <w:proofErr w:type="gramStart"/>
+      <w:r>
+        <w:t>&gt;  #</w:t>
+      </w:r>
+      <w:proofErr w:type="gramEnd"/>
+      <w:r>
+        <w:t xml:space="preserve"> Adds a new remote repository</w:t>
+      </w:r>
+    </w:p>
+    <w:p>
+      <w:r>
+        <w:t>git remote remove &lt;name</w:t>
+      </w:r>
+      <w:proofErr w:type="gramStart"/>
+      <w:r>
+        <w:t>&gt;  #</w:t>
+      </w:r>
+      <w:proofErr w:type="gramEnd"/>
+      <w:r>
+        <w:t xml:space="preserve"> Removes a remote repository</w:t>
       </w:r>
     </w:p>
     <w:p/>
@@ -332,17 +684,41 @@
     </w:p>
     <w:p>
       <w:r>
-        <w:t>git stash  # Stashes changes in the working directory (temporarily saves changes)</w:t>
-      </w:r>
-    </w:p>
-    <w:p>
-      <w:r>
-        <w:t>git stash pop  # Applies the most recent stash and removes it from the stash list</w:t>
-      </w:r>
-    </w:p>
-    <w:p>
-      <w:r>
-        <w:t>git stash list  # Lists all stashed changes</w:t>
+        <w:t xml:space="preserve">git </w:t>
+      </w:r>
+      <w:proofErr w:type="gramStart"/>
+      <w:r>
+        <w:t>stash  #</w:t>
+      </w:r>
+      <w:proofErr w:type="gramEnd"/>
+      <w:r>
+        <w:t xml:space="preserve"> Stashes changes in the working directory (temporarily saves changes)</w:t>
+      </w:r>
+    </w:p>
+    <w:p>
+      <w:r>
+        <w:t xml:space="preserve">git stash </w:t>
+      </w:r>
+      <w:proofErr w:type="gramStart"/>
+      <w:r>
+        <w:t>pop  #</w:t>
+      </w:r>
+      <w:proofErr w:type="gramEnd"/>
+      <w:r>
+        <w:t xml:space="preserve"> Applies the most recent stash and removes it from the stash list</w:t>
+      </w:r>
+    </w:p>
+    <w:p>
+      <w:r>
+        <w:t xml:space="preserve">git stash </w:t>
+      </w:r>
+      <w:proofErr w:type="gramStart"/>
+      <w:r>
+        <w:t>list  #</w:t>
+      </w:r>
+      <w:proofErr w:type="gramEnd"/>
+      <w:r>
+        <w:t xml:space="preserve"> Lists all stashed changes</w:t>
       </w:r>
     </w:p>
     <w:p/>
@@ -353,17 +729,41 @@
     </w:p>
     <w:p>
       <w:r>
-        <w:t>git tag &lt;tag_name&gt;  # Creates a tag pointing to the current commit</w:t>
-      </w:r>
-    </w:p>
-    <w:p>
-      <w:r>
-        <w:t>git tag -a &lt;tag_name&gt; -m "Tag message"  # Creates an annotated tag</w:t>
-      </w:r>
-    </w:p>
-    <w:p>
-      <w:r>
-        <w:t>git push origin &lt;tag_name&gt;  # Pushes a tag to the remote repository</w:t>
+        <w:t>git tag &lt;tag_name</w:t>
+      </w:r>
+      <w:proofErr w:type="gramStart"/>
+      <w:r>
+        <w:t>&gt;  #</w:t>
+      </w:r>
+      <w:proofErr w:type="gramEnd"/>
+      <w:r>
+        <w:t xml:space="preserve"> Creates a tag pointing to the current commit</w:t>
+      </w:r>
+    </w:p>
+    <w:p>
+      <w:r>
+        <w:t>git tag -a &lt;tag_name&gt; -m "Tag message</w:t>
+      </w:r>
+      <w:proofErr w:type="gramStart"/>
+      <w:r>
+        <w:t>"  #</w:t>
+      </w:r>
+      <w:proofErr w:type="gramEnd"/>
+      <w:r>
+        <w:t xml:space="preserve"> Creates an annotated tag</w:t>
+      </w:r>
+    </w:p>
+    <w:p>
+      <w:r>
+        <w:t>git push origin &lt;tag_name</w:t>
+      </w:r>
+      <w:proofErr w:type="gramStart"/>
+      <w:r>
+        <w:t>&gt;  #</w:t>
+      </w:r>
+      <w:proofErr w:type="gramEnd"/>
+      <w:r>
+        <w:t xml:space="preserve"> Pushes a tag to the remote repository</w:t>
       </w:r>
     </w:p>
     <w:p/>
@@ -381,7 +781,15 @@
     </w:p>
     <w:p>
       <w:r>
-        <w:t>git revert &lt;commit_hash&gt;  # Creates a new commit that undoes the changes from the specified commit (safe, keeps history)</w:t>
+        <w:t>git revert &lt;commit_hash</w:t>
+      </w:r>
+      <w:proofErr w:type="gramStart"/>
+      <w:r>
+        <w:t>&gt;  #</w:t>
+      </w:r>
+      <w:proofErr w:type="gramEnd"/>
+      <w:r>
+        <w:t xml:space="preserve"> Creates a new commit that undoes the changes from the specified commit (safe, keeps history)</w:t>
       </w:r>
     </w:p>
     <w:p/>
@@ -392,12 +800,28 @@
     </w:p>
     <w:p>
       <w:r>
-        <w:t>git checkout &lt;commit_hash&gt;  # Checks out a specific commit temporarily (detached HEAD)</w:t>
-      </w:r>
-    </w:p>
-    <w:p>
-      <w:r>
-        <w:t>git checkout -b &lt;new_branch_name&gt; &lt;commit_hash&gt;  # Creates a new branch from a specific commit</w:t>
+        <w:t>git checkout &lt;commit_hash</w:t>
+      </w:r>
+      <w:proofErr w:type="gramStart"/>
+      <w:r>
+        <w:t>&gt;  #</w:t>
+      </w:r>
+      <w:proofErr w:type="gramEnd"/>
+      <w:r>
+        <w:t xml:space="preserve"> Checks out a specific commit temporarily (detached HEAD)</w:t>
+      </w:r>
+    </w:p>
+    <w:p>
+      <w:r>
+        <w:t>git checkout -b &lt;new_branch_name&gt; &lt;commit_hash</w:t>
+      </w:r>
+      <w:proofErr w:type="gramStart"/>
+      <w:r>
+        <w:t>&gt;  #</w:t>
+      </w:r>
+      <w:proofErr w:type="gramEnd"/>
+      <w:r>
+        <w:t xml:space="preserve"> Creates a new branch from a specific commit</w:t>
       </w:r>
     </w:p>
     <w:p/>
@@ -408,17 +832,41 @@
     </w:p>
     <w:p>
       <w:r>
-        <w:t>git reset --soft &lt;commit_hash&gt;  # Resets to a commit but keeps changes staged</w:t>
-      </w:r>
-    </w:p>
-    <w:p>
-      <w:r>
-        <w:t>git reset --mixed &lt;commit_hash&gt;  # Resets to a commit and unstages changes (keeps them in working directory)</w:t>
-      </w:r>
-    </w:p>
-    <w:p>
-      <w:r>
-        <w:t>git reset --hard &lt;commit_hash&gt;  # Resets to a commit and discards all changes (dangerous)</w:t>
+        <w:t>git reset --soft &lt;commit_hash</w:t>
+      </w:r>
+      <w:proofErr w:type="gramStart"/>
+      <w:r>
+        <w:t>&gt;  #</w:t>
+      </w:r>
+      <w:proofErr w:type="gramEnd"/>
+      <w:r>
+        <w:t xml:space="preserve"> Resets to a commit but keeps changes staged</w:t>
+      </w:r>
+    </w:p>
+    <w:p>
+      <w:r>
+        <w:t>git reset --mixed &lt;commit_hash</w:t>
+      </w:r>
+      <w:proofErr w:type="gramStart"/>
+      <w:r>
+        <w:t>&gt;  #</w:t>
+      </w:r>
+      <w:proofErr w:type="gramEnd"/>
+      <w:r>
+        <w:t xml:space="preserve"> Resets to a commit and unstages changes (keeps them in working directory)</w:t>
+      </w:r>
+    </w:p>
+    <w:p>
+      <w:r>
+        <w:t>git reset --hard &lt;commit_hash</w:t>
+      </w:r>
+      <w:proofErr w:type="gramStart"/>
+      <w:r>
+        <w:t>&gt;  #</w:t>
+      </w:r>
+      <w:proofErr w:type="gramEnd"/>
+      <w:r>
+        <w:t xml:space="preserve"> Resets to a commit and discards all changes (dangerous)</w:t>
       </w:r>
     </w:p>
     <w:p/>
@@ -435,7 +883,15 @@
     </w:p>
     <w:p>
       <w:r>
-        <w:t>git clean -f  # Removes all untracked files in the working directory</w:t>
+        <w:t>git clean -</w:t>
+      </w:r>
+      <w:proofErr w:type="gramStart"/>
+      <w:r>
+        <w:t>f  #</w:t>
+      </w:r>
+      <w:proofErr w:type="gramEnd"/>
+      <w:r>
+        <w:t xml:space="preserve"> Removes all untracked files in the working directory</w:t>
       </w:r>
     </w:p>
     <w:p/>
@@ -446,7 +902,15 @@
     </w:p>
     <w:p>
       <w:r>
-        <w:t>git clean -fd  # Removes untracked files and directories</w:t>
+        <w:t>git clean -</w:t>
+      </w:r>
+      <w:proofErr w:type="gramStart"/>
+      <w:r>
+        <w:t>fd  #</w:t>
+      </w:r>
+      <w:proofErr w:type="gramEnd"/>
+      <w:r>
+        <w:t xml:space="preserve"> Removes untracked files and directories</w:t>
       </w:r>
     </w:p>
     <w:p/>
@@ -457,7 +921,15 @@
     </w:p>
     <w:p>
       <w:r>
-        <w:t>git clean -f &lt;file_name&gt;  # Removes a specific untracked file</w:t>
+        <w:t>git clean -f &lt;file_name</w:t>
+      </w:r>
+      <w:proofErr w:type="gramStart"/>
+      <w:r>
+        <w:t>&gt;  #</w:t>
+      </w:r>
+      <w:proofErr w:type="gramEnd"/>
+      <w:r>
+        <w:t xml:space="preserve"> Removes a specific untracked file</w:t>
       </w:r>
     </w:p>
     <w:p/>
@@ -468,7 +940,15 @@
     </w:p>
     <w:p>
       <w:r>
-        <w:t>git clean -n  # Lists untracked files that would be removed, without actually removing them</w:t>
+        <w:t>git clean -</w:t>
+      </w:r>
+      <w:proofErr w:type="gramStart"/>
+      <w:r>
+        <w:t>n  #</w:t>
+      </w:r>
+      <w:proofErr w:type="gramEnd"/>
+      <w:r>
+        <w:t xml:space="preserve"> Lists untracked files that would be removed, without actually removing them</w:t>
       </w:r>
     </w:p>
     <w:p/>
@@ -480,10 +960,7 @@
     </w:p>
     <w:p>
       <w:r>
-        <w:t xml:space="preserve">##### </w:t>
-      </w:r>
-      <w:r>
-        <w:t>Interactive Rebase</w:t>
+        <w:t>##### Interactive Rebase</w:t>
       </w:r>
     </w:p>
     <w:p>
@@ -500,7 +977,15 @@
     </w:p>
     <w:p>
       <w:r>
-        <w:t>git commit --amend  # Opens the default editor to modify the commit message</w:t>
+        <w:t>git commit --</w:t>
+      </w:r>
+      <w:proofErr w:type="gramStart"/>
+      <w:r>
+        <w:t>amend  #</w:t>
+      </w:r>
+      <w:proofErr w:type="gramEnd"/>
+      <w:r>
+        <w:t xml:space="preserve"> Opens the default editor to modify the commit message</w:t>
       </w:r>
     </w:p>
     <w:p/>
@@ -511,12 +996,28 @@
     </w:p>
     <w:p>
       <w:r>
-        <w:t>git add &lt;file1&gt; &lt;file2&gt;  # Stage the missing changes</w:t>
-      </w:r>
-    </w:p>
-    <w:p>
-      <w:r>
-        <w:t>git commit --amend  # Combine staged changes with the last commit and modify the message if needed</w:t>
+        <w:t>git add &lt;file1&gt; &lt;file2</w:t>
+      </w:r>
+      <w:proofErr w:type="gramStart"/>
+      <w:r>
+        <w:t>&gt;  #</w:t>
+      </w:r>
+      <w:proofErr w:type="gramEnd"/>
+      <w:r>
+        <w:t xml:space="preserve"> Stage the missing changes</w:t>
+      </w:r>
+    </w:p>
+    <w:p>
+      <w:r>
+        <w:t>git commit --</w:t>
+      </w:r>
+      <w:proofErr w:type="gramStart"/>
+      <w:r>
+        <w:t>amend  #</w:t>
+      </w:r>
+      <w:proofErr w:type="gramEnd"/>
+      <w:r>
+        <w:t xml:space="preserve"> Combine staged changes with the last commit and modify the message if needed</w:t>
       </w:r>
     </w:p>
     <w:p/>
@@ -527,7 +1028,15 @@
     </w:p>
     <w:p>
       <w:r>
-        <w:t>git commit --amend --no-edit  # Adds staged changes to the last commit without modifying the message</w:t>
+        <w:t>git commit --amend --no-</w:t>
+      </w:r>
+      <w:proofErr w:type="gramStart"/>
+      <w:r>
+        <w:t>edit  #</w:t>
+      </w:r>
+      <w:proofErr w:type="gramEnd"/>
+      <w:r>
+        <w:t xml:space="preserve"> Adds staged changes to the last commit without modifying the message</w:t>
       </w:r>
     </w:p>
     <w:p/>
@@ -538,14 +1047,87 @@
     </w:p>
     <w:p>
       <w:r>
-        <w:t>git push --force  # Force push to the remote repository after amending the commit (use with caution)</w:t>
-      </w:r>
-    </w:p>
-    <w:p>
-      <w:r>
-        <w:t>git push --force-with-lease  # Force push with additional safety checks to avoid overwriting others' work</w:t>
-      </w:r>
-    </w:p>
+        <w:t>git push --</w:t>
+      </w:r>
+      <w:proofErr w:type="gramStart"/>
+      <w:r>
+        <w:t>force  #</w:t>
+      </w:r>
+      <w:proofErr w:type="gramEnd"/>
+      <w:r>
+        <w:t xml:space="preserve"> Force push to the remote repository after amending the commit (use with caution)</w:t>
+      </w:r>
+    </w:p>
+    <w:p>
+      <w:r>
+        <w:t>git push --force-with-</w:t>
+      </w:r>
+      <w:proofErr w:type="gramStart"/>
+      <w:r>
+        <w:t>lease  #</w:t>
+      </w:r>
+      <w:proofErr w:type="gramEnd"/>
+      <w:r>
+        <w:t xml:space="preserve"> Force push with additional safety checks to avoid overwriting others' work</w:t>
+      </w:r>
+    </w:p>
+    <w:p/>
+    <w:p>
+      <w:r>
+        <w:t>git rebase -i HEAD~</w:t>
+      </w:r>
+      <w:proofErr w:type="gramStart"/>
+      <w:r>
+        <w:t>3</w:t>
+      </w:r>
+      <w:r>
+        <w:t xml:space="preserve">  #</w:t>
+      </w:r>
+      <w:proofErr w:type="gramEnd"/>
+      <w:r>
+        <w:t xml:space="preserve"> Start interactive rebase for the last commit</w:t>
+      </w:r>
+    </w:p>
+    <w:p>
+      <w:r>
+        <w:t>git rebase --</w:t>
+      </w:r>
+      <w:proofErr w:type="gramStart"/>
+      <w:r>
+        <w:t>continue  #</w:t>
+      </w:r>
+      <w:proofErr w:type="gramEnd"/>
+      <w:r>
+        <w:t xml:space="preserve"> Continue rebase after resolving conflicts or editing commits</w:t>
+      </w:r>
+    </w:p>
+    <w:p>
+      <w:r>
+        <w:t>git rebase --</w:t>
+      </w:r>
+      <w:proofErr w:type="gramStart"/>
+      <w:r>
+        <w:t>abort  #</w:t>
+      </w:r>
+      <w:proofErr w:type="gramEnd"/>
+      <w:r>
+        <w:t xml:space="preserve"> Abort rebase and return to original state</w:t>
+      </w:r>
+    </w:p>
+    <w:p>
+      <w:r>
+        <w:t>git rebase --</w:t>
+      </w:r>
+      <w:proofErr w:type="gramStart"/>
+      <w:r>
+        <w:t>skip  #</w:t>
+      </w:r>
+      <w:proofErr w:type="gramEnd"/>
+      <w:r>
+        <w:t xml:space="preserve"> Skip the current commit during rebase</w:t>
+      </w:r>
+    </w:p>
+    <w:p/>
     <w:p>
       <w:r>
         <w:t xml:space="preserve">##### Cherry- pick </w:t>
@@ -1171,7 +1753,6 @@
   <w:style w:type="character" w:default="1" w:styleId="DefaultParagraphFont">
     <w:name w:val="Default Paragraph Font"/>
     <w:uiPriority w:val="1"/>
-    <w:semiHidden/>
     <w:unhideWhenUsed/>
   </w:style>
   <w:style w:type="table" w:default="1" w:styleId="TableNormal">

</xml_diff>